<commit_message>
SSU broj 6 malo doradjen
</commit_message>
<xml_diff>
--- a/2. SSU/6. Recenziranje teksta.docx
+++ b/2. SSU/6. Recenziranje teksta.docx
@@ -316,111 +316,64 @@
             </w:rPr>
             <w:fldChar w:fldCharType="separate"/>
           </w:r>
-          <w:bookmarkStart w:id="0" w:name="_GoBack"/>
-          <w:bookmarkEnd w:id="0"/>
-          <w:r>
-            <w:rPr>
-              <w:rStyle w:val="Hyperlink"/>
-              <w:noProof/>
-            </w:rPr>
-            <w:fldChar w:fldCharType="begin"/>
-          </w:r>
-          <w:r>
-            <w:rPr>
-              <w:rStyle w:val="Hyperlink"/>
-              <w:noProof/>
-            </w:rPr>
-            <w:instrText xml:space="preserve"> </w:instrText>
-          </w:r>
-          <w:r>
-            <w:rPr>
-              <w:noProof/>
-            </w:rPr>
-            <w:instrText>HYPERLINK \l "_Toc34355280"</w:instrText>
-          </w:r>
-          <w:r>
-            <w:rPr>
-              <w:rStyle w:val="Hyperlink"/>
-              <w:noProof/>
-            </w:rPr>
-            <w:instrText xml:space="preserve"> </w:instrText>
-          </w:r>
-          <w:r>
-            <w:rPr>
-              <w:rStyle w:val="Hyperlink"/>
-              <w:noProof/>
-            </w:rPr>
-          </w:r>
-          <w:r>
-            <w:rPr>
-              <w:rStyle w:val="Hyperlink"/>
-              <w:noProof/>
-            </w:rPr>
-            <w:fldChar w:fldCharType="separate"/>
-          </w:r>
-          <w:r>
-            <w:rPr>
-              <w:rStyle w:val="Hyperlink"/>
-              <w:noProof/>
-              <w:lang w:val="sr-Cyrl-RS"/>
-            </w:rPr>
-            <w:t>Списак измена</w:t>
-          </w:r>
-          <w:r>
-            <w:rPr>
-              <w:noProof/>
-              <w:webHidden/>
-            </w:rPr>
-            <w:tab/>
-          </w:r>
-          <w:r>
-            <w:rPr>
-              <w:noProof/>
-              <w:webHidden/>
-            </w:rPr>
-            <w:fldChar w:fldCharType="begin"/>
-          </w:r>
-          <w:r>
-            <w:rPr>
-              <w:noProof/>
-              <w:webHidden/>
-            </w:rPr>
-            <w:instrText xml:space="preserve"> PAGEREF _Toc34355280 \h </w:instrText>
-          </w:r>
-          <w:r>
-            <w:rPr>
-              <w:noProof/>
-              <w:webHidden/>
-            </w:rPr>
-          </w:r>
-          <w:r>
-            <w:rPr>
-              <w:noProof/>
-              <w:webHidden/>
-            </w:rPr>
-            <w:fldChar w:fldCharType="separate"/>
-          </w:r>
-          <w:r>
-            <w:rPr>
-              <w:noProof/>
-              <w:webHidden/>
-            </w:rPr>
-            <w:t>3</w:t>
-          </w:r>
-          <w:r>
-            <w:rPr>
-              <w:noProof/>
-              <w:webHidden/>
-            </w:rPr>
-            <w:fldChar w:fldCharType="end"/>
-          </w:r>
-          <w:r>
-            <w:rPr>
-              <w:rStyle w:val="Hyperlink"/>
-              <w:noProof/>
-            </w:rPr>
-            <w:fldChar w:fldCharType="end"/>
-          </w:r>
+          <w:hyperlink w:anchor="_Toc34355280" w:history="1">
+            <w:r>
+              <w:rPr>
+                <w:rStyle w:val="Hyperlink"/>
+                <w:noProof/>
+                <w:lang w:val="sr-Cyrl-RS"/>
+              </w:rPr>
+              <w:t>Списак измена</w:t>
+            </w:r>
+            <w:r>
+              <w:rPr>
+                <w:noProof/>
+                <w:webHidden/>
+              </w:rPr>
+              <w:tab/>
+            </w:r>
+            <w:r>
+              <w:rPr>
+                <w:noProof/>
+                <w:webHidden/>
+              </w:rPr>
+              <w:fldChar w:fldCharType="begin"/>
+            </w:r>
+            <w:r>
+              <w:rPr>
+                <w:noProof/>
+                <w:webHidden/>
+              </w:rPr>
+              <w:instrText xml:space="preserve"> PAGEREF _Toc34355280 \h </w:instrText>
+            </w:r>
+            <w:r>
+              <w:rPr>
+                <w:noProof/>
+                <w:webHidden/>
+              </w:rPr>
+            </w:r>
+            <w:r>
+              <w:rPr>
+                <w:noProof/>
+                <w:webHidden/>
+              </w:rPr>
+              <w:fldChar w:fldCharType="separate"/>
+            </w:r>
+            <w:r>
+              <w:rPr>
+                <w:noProof/>
+                <w:webHidden/>
+              </w:rPr>
+              <w:t>3</w:t>
+            </w:r>
+            <w:r>
+              <w:rPr>
+                <w:noProof/>
+                <w:webHidden/>
+              </w:rPr>
+              <w:fldChar w:fldCharType="end"/>
+            </w:r>
+          </w:hyperlink>
         </w:p>
         <w:p>
           <w:pPr>
@@ -1648,14 +1601,14 @@
           <w:lang w:val="sr-Cyrl-RS"/>
         </w:rPr>
       </w:pPr>
-      <w:bookmarkStart w:id="1" w:name="_Toc34355280"/>
+      <w:bookmarkStart w:id="0" w:name="_Toc34355280"/>
       <w:r>
         <w:rPr>
           <w:lang w:val="sr-Cyrl-RS"/>
         </w:rPr>
         <w:t>Списак измена</w:t>
       </w:r>
-      <w:bookmarkEnd w:id="1"/>
+      <w:bookmarkEnd w:id="0"/>
     </w:p>
     <w:tbl>
       <w:tblPr>
@@ -2294,7 +2247,7 @@
           <w:lang w:val="sr-Cyrl-RS"/>
         </w:rPr>
       </w:pPr>
-      <w:bookmarkStart w:id="2" w:name="_Toc34355281"/>
+      <w:bookmarkStart w:id="1" w:name="_Toc34355281"/>
       <w:r>
         <w:rPr>
           <w:lang w:val="sr-Cyrl-RS"/>
@@ -2302,7 +2255,7 @@
         <w:lastRenderedPageBreak/>
         <w:t>Увод</w:t>
       </w:r>
-      <w:bookmarkEnd w:id="2"/>
+      <w:bookmarkEnd w:id="1"/>
     </w:p>
     <w:p>
       <w:pPr>
@@ -2315,14 +2268,14 @@
           <w:lang w:val="sr-Cyrl-RS"/>
         </w:rPr>
       </w:pPr>
-      <w:bookmarkStart w:id="3" w:name="_Toc34355282"/>
+      <w:bookmarkStart w:id="2" w:name="_Toc34355282"/>
       <w:r>
         <w:rPr>
           <w:lang w:val="sr-Cyrl-RS"/>
         </w:rPr>
         <w:t>Резиме</w:t>
       </w:r>
-      <w:bookmarkEnd w:id="3"/>
+      <w:bookmarkEnd w:id="2"/>
     </w:p>
     <w:p>
       <w:pPr>
@@ -2355,14 +2308,14 @@
           <w:lang w:val="sr-Cyrl-RS"/>
         </w:rPr>
       </w:pPr>
-      <w:bookmarkStart w:id="4" w:name="_Toc34355283"/>
+      <w:bookmarkStart w:id="3" w:name="_Toc34355283"/>
       <w:r>
         <w:rPr>
           <w:lang w:val="sr-Cyrl-RS"/>
         </w:rPr>
         <w:t>Намена документа и циљне групе</w:t>
       </w:r>
-      <w:bookmarkEnd w:id="4"/>
+      <w:bookmarkEnd w:id="3"/>
     </w:p>
     <w:p>
       <w:pPr>
@@ -2389,14 +2342,14 @@
           <w:lang w:val="sr-Cyrl-RS"/>
         </w:rPr>
       </w:pPr>
-      <w:bookmarkStart w:id="5" w:name="_Toc34355284"/>
+      <w:bookmarkStart w:id="4" w:name="_Toc34355284"/>
       <w:r>
         <w:rPr>
           <w:lang w:val="sr-Cyrl-RS"/>
         </w:rPr>
         <w:t>Референце</w:t>
       </w:r>
-      <w:bookmarkEnd w:id="5"/>
+      <w:bookmarkEnd w:id="4"/>
     </w:p>
     <w:p>
       <w:pPr>
@@ -2445,14 +2398,14 @@
           <w:lang w:val="sr-Cyrl-RS"/>
         </w:rPr>
       </w:pPr>
-      <w:bookmarkStart w:id="6" w:name="_Toc34355285"/>
+      <w:bookmarkStart w:id="5" w:name="_Toc34355285"/>
       <w:r>
         <w:rPr>
           <w:lang w:val="sr-Cyrl-RS"/>
         </w:rPr>
         <w:t>Отворена питања</w:t>
       </w:r>
-      <w:bookmarkEnd w:id="6"/>
+      <w:bookmarkEnd w:id="5"/>
     </w:p>
     <w:tbl>
       <w:tblPr>
@@ -2722,14 +2675,14 @@
           <w:lang w:val="sr-Cyrl-RS"/>
         </w:rPr>
       </w:pPr>
-      <w:bookmarkStart w:id="7" w:name="_Toc34355286"/>
+      <w:bookmarkStart w:id="6" w:name="_Toc34355286"/>
       <w:r>
         <w:rPr>
           <w:lang w:val="sr-Cyrl-RS"/>
         </w:rPr>
         <w:t>Сценарио оцењивања и коментарисања текстова</w:t>
       </w:r>
-      <w:bookmarkEnd w:id="7"/>
+      <w:bookmarkEnd w:id="6"/>
     </w:p>
     <w:p>
       <w:pPr>
@@ -2742,14 +2695,14 @@
           <w:lang w:val="sr-Cyrl-RS"/>
         </w:rPr>
       </w:pPr>
-      <w:bookmarkStart w:id="8" w:name="_Toc34355287"/>
+      <w:bookmarkStart w:id="7" w:name="_Toc34355287"/>
       <w:r>
         <w:rPr>
           <w:lang w:val="sr-Cyrl-RS"/>
         </w:rPr>
         <w:t>Кратак опис</w:t>
       </w:r>
-      <w:bookmarkEnd w:id="8"/>
+      <w:bookmarkEnd w:id="7"/>
     </w:p>
     <w:p>
       <w:pPr>
@@ -3039,14 +2992,14 @@
           <w:lang w:val="sr-Cyrl-RS"/>
         </w:rPr>
       </w:pPr>
-      <w:bookmarkStart w:id="9" w:name="_Toc34355288"/>
+      <w:bookmarkStart w:id="8" w:name="_Toc34355288"/>
       <w:r>
         <w:rPr>
           <w:lang w:val="sr-Cyrl-RS"/>
         </w:rPr>
         <w:t>Ток догађаја</w:t>
       </w:r>
-      <w:bookmarkEnd w:id="9"/>
+      <w:bookmarkEnd w:id="8"/>
     </w:p>
     <w:p>
       <w:pPr>
@@ -3098,7 +3051,7 @@
           <w:lang w:val="sr-Cyrl-RS"/>
         </w:rPr>
       </w:pPr>
-      <w:bookmarkStart w:id="10" w:name="_Toc34355289"/>
+      <w:bookmarkStart w:id="9" w:name="_Toc34355289"/>
       <w:r>
         <w:rPr>
           <w:lang w:val="sr-Cyrl-RS"/>
@@ -3111,7 +3064,7 @@
         </w:rPr>
         <w:t>одобрава текст</w:t>
       </w:r>
-      <w:bookmarkEnd w:id="10"/>
+      <w:bookmarkEnd w:id="9"/>
     </w:p>
     <w:p>
       <w:pPr>
@@ -3200,7 +3153,17 @@
         <w:rPr>
           <w:lang w:val="sr-Cyrl-RS"/>
         </w:rPr>
+        <w:lastRenderedPageBreak/>
         <w:t>Текст је одобрен, сви корисници могу да га читају</w:t>
+      </w:r>
+      <w:r>
+        <w:t xml:space="preserve">. </w:t>
+      </w:r>
+      <w:r>
+        <w:rPr>
+          <w:lang w:val="sr-Cyrl-RS"/>
+        </w:rPr>
+        <w:t>Ако је корисник који је поставио текст имао статус читаоца аутоматски добија статус писца.</w:t>
       </w:r>
     </w:p>
     <w:p>
@@ -3214,15 +3177,14 @@
           <w:lang w:val="sr-Cyrl-RS"/>
         </w:rPr>
       </w:pPr>
-      <w:bookmarkStart w:id="11" w:name="_Toc34355290"/>
-      <w:r>
-        <w:rPr>
-          <w:lang w:val="sr-Cyrl-RS"/>
-        </w:rPr>
-        <w:lastRenderedPageBreak/>
+      <w:bookmarkStart w:id="10" w:name="_Toc34355290"/>
+      <w:r>
+        <w:rPr>
+          <w:lang w:val="sr-Cyrl-RS"/>
+        </w:rPr>
         <w:t>Корисник одбацује текст</w:t>
       </w:r>
-      <w:bookmarkEnd w:id="11"/>
+      <w:bookmarkEnd w:id="10"/>
     </w:p>
     <w:p>
       <w:pPr>
@@ -3304,14 +3266,14 @@
           <w:lang w:val="sr-Cyrl-RS"/>
         </w:rPr>
       </w:pPr>
-      <w:bookmarkStart w:id="12" w:name="_Toc34355291"/>
+      <w:bookmarkStart w:id="11" w:name="_Toc34355291"/>
       <w:r>
         <w:rPr>
           <w:lang w:val="sr-Cyrl-RS"/>
         </w:rPr>
         <w:t>Посебни захтеви</w:t>
       </w:r>
-      <w:bookmarkEnd w:id="12"/>
+      <w:bookmarkEnd w:id="11"/>
     </w:p>
     <w:p>
       <w:pPr>
@@ -3349,58 +3311,107 @@
           <w:lang w:val="sr-Cyrl-RS"/>
         </w:rPr>
       </w:pPr>
-      <w:bookmarkStart w:id="13" w:name="_Toc34355292"/>
+      <w:bookmarkStart w:id="12" w:name="_Toc34355292"/>
       <w:r>
         <w:rPr>
           <w:lang w:val="sr-Cyrl-RS"/>
         </w:rPr>
         <w:t>Предуслови</w:t>
       </w:r>
+      <w:bookmarkEnd w:id="12"/>
+    </w:p>
+    <w:p>
+      <w:pPr>
+        <w:rPr>
+          <w:lang w:val="sr-Cyrl-RS"/>
+        </w:rPr>
+      </w:pPr>
+      <w:r>
+        <w:rPr>
+          <w:lang w:val="sr-Cyrl-RS"/>
+        </w:rPr>
+        <w:tab/>
+      </w:r>
+      <w:r>
+        <w:rPr>
+          <w:lang w:val="sr-Cyrl-RS"/>
+        </w:rPr>
+        <w:tab/>
+      </w:r>
+      <w:r>
+        <w:rPr>
+          <w:lang w:val="sr-Cyrl-RS"/>
+        </w:rPr>
+        <w:t>Рецензент</w:t>
+      </w:r>
+      <w:r>
+        <w:rPr>
+          <w:lang w:val="sr-Cyrl-RS"/>
+        </w:rPr>
+        <w:t xml:space="preserve"> мора да буде улогован на систем. Мора да постоји бар један текст</w:t>
+      </w:r>
+      <w:r>
+        <w:rPr>
+          <w:lang w:val="sr-Cyrl-RS"/>
+        </w:rPr>
+        <w:t xml:space="preserve"> из </w:t>
+      </w:r>
+      <w:r>
+        <w:rPr>
+          <w:lang w:val="sr-Cyrl-RS"/>
+        </w:rPr>
+        <w:tab/>
+      </w:r>
+      <w:r>
+        <w:rPr>
+          <w:lang w:val="sr-Cyrl-RS"/>
+        </w:rPr>
+        <w:tab/>
+      </w:r>
+      <w:r>
+        <w:rPr>
+          <w:lang w:val="sr-Cyrl-RS"/>
+        </w:rPr>
+        <w:tab/>
+        <w:t>рецензентове области</w:t>
+      </w:r>
+      <w:r>
+        <w:rPr>
+          <w:lang w:val="sr-Cyrl-RS"/>
+        </w:rPr>
+        <w:t xml:space="preserve"> који </w:t>
+      </w:r>
+      <w:r>
+        <w:rPr>
+          <w:lang w:val="sr-Cyrl-RS"/>
+        </w:rPr>
+        <w:t>рецензент</w:t>
+      </w:r>
+      <w:bookmarkStart w:id="13" w:name="_GoBack"/>
       <w:bookmarkEnd w:id="13"/>
-    </w:p>
-    <w:p>
-      <w:pPr>
-        <w:rPr>
-          <w:lang w:val="sr-Cyrl-RS"/>
-        </w:rPr>
-      </w:pPr>
-      <w:r>
-        <w:rPr>
-          <w:lang w:val="sr-Cyrl-RS"/>
-        </w:rPr>
-        <w:tab/>
-      </w:r>
-      <w:r>
-        <w:rPr>
-          <w:lang w:val="sr-Cyrl-RS"/>
-        </w:rPr>
-        <w:tab/>
-        <w:t xml:space="preserve">Корисник мора да буде улогован на систем. Мора да постоји бар један текст који </w:t>
-      </w:r>
-      <w:r>
-        <w:rPr>
-          <w:lang w:val="sr-Cyrl-RS"/>
-        </w:rPr>
-        <w:tab/>
-      </w:r>
-      <w:r>
-        <w:rPr>
-          <w:lang w:val="sr-Cyrl-RS"/>
-        </w:rPr>
-        <w:tab/>
-      </w:r>
-      <w:r>
-        <w:rPr>
-          <w:lang w:val="sr-Cyrl-RS"/>
-        </w:rPr>
-        <w:tab/>
-        <w:t xml:space="preserve">корисник може да </w:t>
-      </w:r>
-      <w:r>
-        <w:rPr>
-          <w:lang w:val="sr-Cyrl-RS"/>
-        </w:rPr>
-        <w:t>рецезира</w:t>
+      <w:r>
+        <w:rPr>
+          <w:lang w:val="sr-Cyrl-RS"/>
+        </w:rPr>
+        <w:t xml:space="preserve"> може да </w:t>
+      </w:r>
+      <w:r>
+        <w:rPr>
+          <w:lang w:val="sr-Cyrl-RS"/>
+        </w:rPr>
+        <w:t>реце</w:t>
+      </w:r>
+      <w:r>
+        <w:rPr>
+          <w:lang w:val="sr-Cyrl-RS"/>
+        </w:rPr>
+        <w:t>н</w:t>
+      </w:r>
+      <w:r>
+        <w:rPr>
+          <w:lang w:val="sr-Cyrl-RS"/>
+        </w:rPr>
+        <w:t>зира</w:t>
       </w:r>
       <w:r>
         <w:rPr>
@@ -5515,7 +5526,7 @@
 </file>
 
 <file path=customXml/itemProps1.xml><?xml version="1.0" encoding="utf-8"?>
-<ds:datastoreItem xmlns:ds="http://schemas.openxmlformats.org/officeDocument/2006/customXml" ds:itemID="{AB5599CA-AEA5-49BC-856A-67002B441582}">
+<ds:datastoreItem xmlns:ds="http://schemas.openxmlformats.org/officeDocument/2006/customXml" ds:itemID="{2C387A69-6B0E-4C1E-928D-FCDAE574E91A}">
   <ds:schemaRefs>
     <ds:schemaRef ds:uri="http://schemas.openxmlformats.org/officeDocument/2006/bibliography"/>
   </ds:schemaRefs>

</xml_diff>